<commit_message>
Update abstract of paper (.dox)
</commit_message>
<xml_diff>
--- a/MySEProject/Documentation/ML22-23-8 Implement the SDR representation in the MAUI application.docx
+++ b/MySEProject/Documentation/ML22-23-8 Implement the SDR representation in the MAUI application.docx
@@ -115,14 +115,7 @@
           <w:sz w:val="18"/>
           <w:szCs w:val="18"/>
         </w:rPr>
-        <w:t>son.phamtien</w:t>
-      </w:r>
-      <w:r>
-        <w:rPr>
-          <w:sz w:val="18"/>
-          <w:szCs w:val="18"/>
-        </w:rPr>
-        <w:t>@stud.fra-uas.de</w:t>
+        <w:t>son.phamtien@stud.fra-uas.de</w:t>
       </w:r>
     </w:p>
     <w:p>
@@ -189,278 +182,74 @@
         <w:t>—</w:t>
       </w:r>
       <w:r>
-        <w:t xml:space="preserve">This electronic document is a “live” template and already defines the components of your paper [title, text, heads, etc.] in its style sheet. </w:t>
-      </w:r>
-      <w:r>
-        <w:t xml:space="preserve"> </w:t>
-      </w:r>
-      <w:r>
-        <w:rPr>
-          <w:i/>
-        </w:rPr>
-        <w:t>*</w:t>
-      </w:r>
-      <w:r>
-        <w:rPr>
-          <w:i/>
-        </w:rPr>
-        <w:t>CRITICAL:  Do</w:t>
-      </w:r>
-      <w:r>
-        <w:rPr>
-          <w:rFonts w:eastAsia="Times New Roman"/>
-          <w:i/>
-        </w:rPr>
-        <w:t xml:space="preserve"> </w:t>
-      </w:r>
-      <w:r>
-        <w:rPr>
-          <w:i/>
-        </w:rPr>
-        <w:t>Not</w:t>
-      </w:r>
-      <w:r>
-        <w:rPr>
-          <w:rFonts w:eastAsia="Times New Roman"/>
-          <w:i/>
-        </w:rPr>
-        <w:t xml:space="preserve"> </w:t>
-      </w:r>
-      <w:r>
-        <w:rPr>
-          <w:i/>
-        </w:rPr>
-        <w:t>Use</w:t>
-      </w:r>
-      <w:r>
-        <w:rPr>
-          <w:rFonts w:eastAsia="Times New Roman"/>
-          <w:i/>
-        </w:rPr>
-        <w:t xml:space="preserve"> </w:t>
-      </w:r>
-      <w:r>
-        <w:rPr>
-          <w:i/>
-        </w:rPr>
-        <w:t>Symbols,</w:t>
-      </w:r>
-      <w:r>
-        <w:rPr>
-          <w:rFonts w:eastAsia="Times New Roman"/>
-          <w:i/>
-        </w:rPr>
-        <w:t xml:space="preserve"> </w:t>
-      </w:r>
-      <w:r>
-        <w:rPr>
-          <w:i/>
-        </w:rPr>
-        <w:t>Special</w:t>
-      </w:r>
-      <w:r>
-        <w:rPr>
-          <w:rFonts w:eastAsia="Times New Roman"/>
-          <w:i/>
-        </w:rPr>
-        <w:t xml:space="preserve"> </w:t>
-      </w:r>
-      <w:r>
-        <w:rPr>
-          <w:i/>
-        </w:rPr>
-        <w:t>Characters,</w:t>
-      </w:r>
-      <w:r>
-        <w:rPr>
-          <w:rFonts w:eastAsia="Times New Roman"/>
-          <w:i/>
-        </w:rPr>
-        <w:t xml:space="preserve"> </w:t>
-      </w:r>
-      <w:r>
-        <w:rPr>
-          <w:rFonts w:eastAsia="Times New Roman"/>
-          <w:i/>
-        </w:rPr>
-        <w:t xml:space="preserve">Footnotes, </w:t>
-      </w:r>
-      <w:r>
-        <w:rPr>
-          <w:i/>
-        </w:rPr>
-        <w:t>or</w:t>
-      </w:r>
-      <w:r>
-        <w:rPr>
-          <w:rFonts w:eastAsia="Times New Roman"/>
-          <w:i/>
-        </w:rPr>
-        <w:t xml:space="preserve"> </w:t>
-      </w:r>
-      <w:r>
-        <w:rPr>
-          <w:i/>
-        </w:rPr>
-        <w:t>Math</w:t>
-      </w:r>
-      <w:r>
-        <w:rPr>
-          <w:rFonts w:eastAsia="Times New Roman"/>
-          <w:i/>
-        </w:rPr>
-        <w:t xml:space="preserve"> </w:t>
-      </w:r>
-      <w:r>
-        <w:rPr>
-          <w:i/>
-        </w:rPr>
-        <w:t>in</w:t>
-      </w:r>
-      <w:r>
-        <w:rPr>
-          <w:rFonts w:eastAsia="Times New Roman"/>
-          <w:i/>
-        </w:rPr>
-        <w:t xml:space="preserve"> Paper </w:t>
-      </w:r>
-      <w:r>
-        <w:rPr>
-          <w:i/>
-        </w:rPr>
-        <w:t>Title</w:t>
-      </w:r>
-      <w:r>
-        <w:rPr>
-          <w:rFonts w:eastAsia="Times New Roman"/>
-          <w:i/>
-        </w:rPr>
-        <w:t xml:space="preserve"> o</w:t>
-      </w:r>
-      <w:r>
-        <w:rPr>
-          <w:i/>
-        </w:rPr>
-        <w:t>r</w:t>
-      </w:r>
-      <w:r>
-        <w:rPr>
-          <w:rFonts w:eastAsia="Times New Roman"/>
-          <w:i/>
-        </w:rPr>
-        <w:t xml:space="preserve"> </w:t>
-      </w:r>
-      <w:r>
-        <w:rPr>
-          <w:i/>
-        </w:rPr>
-        <w:t>Abstract</w:t>
-      </w:r>
-      <w:r>
-        <w:t>.</w:t>
-      </w:r>
-      <w:r>
-        <w:t xml:space="preserve"> </w:t>
-      </w:r>
-      <w:r>
-        <w:rPr>
-          <w:i/>
-          <w:iCs/>
-        </w:rPr>
-        <w:t>Abstract section</w:t>
-      </w:r>
-      <w:r>
-        <w:rPr>
-          <w:i/>
-          <w:iCs/>
-        </w:rPr>
-        <w:t xml:space="preserve"> also</w:t>
-      </w:r>
-      <w:r>
-        <w:rPr>
-          <w:i/>
-          <w:iCs/>
-        </w:rPr>
-        <w:t xml:space="preserve"> must not include any references</w:t>
-      </w:r>
-      <w:r>
-        <w:t xml:space="preserve"> </w:t>
-      </w:r>
-      <w:r>
-        <w:rPr>
-          <w:iCs/>
-        </w:rPr>
-        <w:t>(</w:t>
-      </w:r>
-      <w:r>
-        <w:rPr>
-          <w:b w:val="0"/>
-          <w:i/>
-          <w:iCs/>
-        </w:rPr>
-        <w:t>Abstract</w:t>
-      </w:r>
-      <w:r>
-        <w:rPr>
-          <w:iCs/>
-        </w:rPr>
-        <w:t>)</w:t>
-      </w:r>
-    </w:p>
-    <w:p>
-      <w:pPr>
-        <w:pStyle w:val="Keywords"/>
-      </w:pPr>
-      <w:r>
-        <w:t>Keywords—</w:t>
-      </w:r>
-      <w:r>
-        <w:t xml:space="preserve">MAUI, </w:t>
-      </w:r>
-      <w:proofErr w:type="spellStart"/>
-      <w:r>
-        <w:t>MAUI.Graphics</w:t>
-      </w:r>
-      <w:proofErr w:type="spellEnd"/>
-      <w:r>
-        <w:t xml:space="preserve">, </w:t>
-      </w:r>
-      <w:r>
-        <w:t>User Interface (</w:t>
-      </w:r>
-      <w:r>
-        <w:t>UI</w:t>
-      </w:r>
-      <w:r>
-        <w:t>)</w:t>
-      </w:r>
-      <w:r>
-        <w:t>,</w:t>
-      </w:r>
-      <w:r>
-        <w:t xml:space="preserve"> cross-platform APIs,</w:t>
-      </w:r>
-      <w:r>
-        <w:t xml:space="preserve"> Data Binding, XAML, </w:t>
-      </w:r>
-      <w:r>
-        <w:t>Model-View-</w:t>
-      </w:r>
-      <w:proofErr w:type="spellStart"/>
-      <w:r>
-        <w:t>ViewModel</w:t>
-      </w:r>
-      <w:proofErr w:type="spellEnd"/>
-      <w:r>
-        <w:t xml:space="preserve">, </w:t>
+        <w:t xml:space="preserve"> Due to the drastic demand of users in problems involving real-time solutions, Software developers have options for using sufficient frameworks. In the specification of the app user, a cross-platform framework, .NET Multi-platform App User Interface (.NET MAUI), is a good choice for developers to implement their models compatibly on multiple devices with less work. Besides, a separation in MAUI structure of visualization and functions provides better keeping up with the app development. This paper shows th</w:t>
       </w:r>
       <w:bookmarkStart w:id="0" w:name="_GoBack"/>
       <w:bookmarkEnd w:id="0"/>
       <w:r>
-        <w:t>Sparse Distributed Representation (SDR</w:t>
+        <w:t xml:space="preserve">e creation of a .NET MAUI app to interact with users via User Interface (UI). The structure of vital iterations in generating the MAUI app is specified. The purpose is to replace the current Sparse Distributed Representation (SDR) visualization with a simpler and more efficient tool, the new library for SDR drawing implemented using </w:t>
+      </w:r>
+      <w:proofErr w:type="spellStart"/>
+      <w:r>
+        <w:t>Maui.Graphics</w:t>
+      </w:r>
+      <w:proofErr w:type="spellEnd"/>
+      <w:r>
+        <w:t>.</w:t>
+      </w:r>
+    </w:p>
+    <w:p>
+      <w:pPr>
+        <w:pStyle w:val="Keywords"/>
+      </w:pPr>
+      <w:r>
+        <w:t>Keywords—</w:t>
+      </w:r>
+      <w:r>
+        <w:t xml:space="preserve">MAUI, </w:t>
+      </w:r>
+      <w:proofErr w:type="spellStart"/>
+      <w:r>
+        <w:t>Maui</w:t>
+      </w:r>
+      <w:r>
+        <w:t>.Graphics</w:t>
+      </w:r>
+      <w:proofErr w:type="spellEnd"/>
+      <w:r>
+        <w:t xml:space="preserve">, </w:t>
+      </w:r>
+      <w:r>
+        <w:t>User Interface (</w:t>
+      </w:r>
+      <w:r>
+        <w:t>UI</w:t>
       </w:r>
       <w:r>
         <w:t>)</w:t>
+      </w:r>
+      <w:r>
+        <w:t>,</w:t>
+      </w:r>
+      <w:r>
+        <w:t xml:space="preserve"> cross-platform APIs,</w:t>
+      </w:r>
+      <w:r>
+        <w:t xml:space="preserve"> Data Binding, XAML, </w:t>
+      </w:r>
+      <w:r>
+        <w:t>Model-View-</w:t>
+      </w:r>
+      <w:proofErr w:type="spellStart"/>
+      <w:r>
+        <w:t>ViewModel</w:t>
+      </w:r>
+      <w:proofErr w:type="spellEnd"/>
+      <w:r>
+        <w:t xml:space="preserve">, </w:t>
+      </w:r>
+      <w:r>
+        <w:t>Sparse Distributed Representation (SDR)</w:t>
       </w:r>
     </w:p>
     <w:p>
@@ -489,9 +278,6 @@
         </w:rPr>
       </w:pPr>
       <w:r>
-        <w:rPr>
-          <w:lang w:val="en-US"/>
-        </w:rPr>
         <w:t xml:space="preserve">See also: </w:t>
       </w:r>
       <w:hyperlink r:id="rId11" w:history="1">
@@ -506,21 +292,12 @@
     <w:p>
       <w:pPr>
         <w:pStyle w:val="BodyText"/>
-        <w:rPr>
-          <w:lang w:val="en-US"/>
-        </w:rPr>
-      </w:pPr>
-      <w:r>
-        <w:rPr>
-          <w:lang w:val="en-US"/>
-        </w:rPr>
+      </w:pPr>
+      <w:r>
         <w:t xml:space="preserve">This Section should be focused on describing your </w:t>
       </w:r>
       <w:bookmarkStart w:id="1" w:name="_Hlk98197882"/>
       <w:r>
-        <w:rPr>
-          <w:lang w:val="en-US"/>
-        </w:rPr>
         <w:t>approach. You can use references from other source.</w:t>
       </w:r>
     </w:p>
@@ -539,14 +316,8 @@
     <w:p>
       <w:pPr>
         <w:pStyle w:val="BodyText"/>
-        <w:rPr>
-          <w:lang w:val="en-US"/>
-        </w:rPr>
-      </w:pPr>
-      <w:r>
-        <w:rPr>
-          <w:lang w:val="en-US"/>
-        </w:rPr>
+      </w:pPr>
+      <w:r>
         <w:t xml:space="preserve">This section should describe your work in details. Here you can use references to your work and external sources. </w:t>
       </w:r>
     </w:p>
@@ -562,44 +333,26 @@
       <w:pPr>
         <w:pStyle w:val="BodyText"/>
         <w:jc w:val="left"/>
-        <w:rPr>
-          <w:lang w:val="en-US"/>
-        </w:rPr>
-      </w:pPr>
-      <w:r>
-        <w:rPr>
-          <w:lang w:val="en-US"/>
-        </w:rPr>
+      </w:pPr>
+      <w:r>
         <w:t>This Part of the text d</w:t>
       </w:r>
       <w:r>
         <w:t>escribe</w:t>
       </w:r>
       <w:r>
-        <w:rPr>
-          <w:lang w:val="en-US"/>
-        </w:rPr>
         <w:t>s</w:t>
       </w:r>
       <w:r>
         <w:t xml:space="preserve"> results of your works</w:t>
       </w:r>
       <w:r>
-        <w:rPr>
-          <w:lang w:val="en-US"/>
-        </w:rPr>
         <w:t>. There can only be</w:t>
       </w:r>
       <w:r>
-        <w:rPr>
-          <w:lang w:val="en-US"/>
-        </w:rPr>
         <w:t xml:space="preserve"> mentioned</w:t>
       </w:r>
       <w:r>
-        <w:rPr>
-          <w:lang w:val="en-US"/>
-        </w:rPr>
         <w:t xml:space="preserve"> references, MUST point back to Methods and Intro chapter. No more external references.</w:t>
       </w:r>
     </w:p>
@@ -607,50 +360,32 @@
       <w:pPr>
         <w:pStyle w:val="BodyText"/>
         <w:jc w:val="left"/>
-        <w:rPr>
-          <w:lang w:val="en-US"/>
-        </w:rPr>
-      </w:pPr>
-      <w:r>
-        <w:rPr>
-          <w:lang w:val="en-US"/>
-        </w:rPr>
+      </w:pPr>
+      <w:r>
         <w:t xml:space="preserve"> C</w:t>
       </w:r>
       <w:r>
         <w:t>ode examples</w:t>
       </w:r>
       <w:r>
-        <w:rPr>
-          <w:lang w:val="en-US"/>
-        </w:rPr>
         <w:t xml:space="preserve"> must be provided</w:t>
       </w:r>
       <w:r>
         <w:t xml:space="preserve"> </w:t>
       </w:r>
       <w:r>
-        <w:rPr>
-          <w:lang w:val="en-US"/>
-        </w:rPr>
         <w:t>to</w:t>
       </w:r>
       <w:r>
         <w:t xml:space="preserve"> demonstrate how to use </w:t>
       </w:r>
       <w:r>
-        <w:rPr>
-          <w:lang w:val="en-US"/>
-        </w:rPr>
         <w:t>the</w:t>
       </w:r>
       <w:r>
         <w:t xml:space="preserve"> algorithm/module. Provide a reference to more unit tests, which show the same in more detail. Also provide all diagrams with comments and reference to unit tests, which generate diagrams</w:t>
       </w:r>
       <w:r>
-        <w:rPr>
-          <w:lang w:val="en-US"/>
-        </w:rPr>
         <w:t>.</w:t>
       </w:r>
     </w:p>
@@ -665,20 +400,11 @@
     <w:p>
       <w:pPr>
         <w:pStyle w:val="BodyText"/>
-        <w:rPr>
-          <w:lang w:val="en-US"/>
-        </w:rPr>
-      </w:pPr>
-      <w:r>
-        <w:rPr>
-          <w:lang w:val="en-US"/>
-        </w:rPr>
+      </w:pPr>
+      <w:r>
         <w:t>Conclusion of your work</w:t>
       </w:r>
       <w:r>
-        <w:rPr>
-          <w:lang w:val="en-US"/>
-        </w:rPr>
         <w:t xml:space="preserve"> should be precise and concise. How was the project, what is done, what is the result... There can be discussion on further work and direction.</w:t>
       </w:r>
     </w:p>
@@ -687,6 +413,7 @@
         <w:pStyle w:val="Heading1"/>
       </w:pPr>
       <w:r>
+        <w:lastRenderedPageBreak/>
         <w:t>Ease of Use</w:t>
       </w:r>
     </w:p>
@@ -712,34 +439,19 @@
         <w:t xml:space="preserve">First, confirm that you have the correct template for your paper size. This template has been tailored for output on the </w:t>
       </w:r>
       <w:r>
-        <w:rPr>
-          <w:lang w:val="en-US"/>
-        </w:rPr>
         <w:t>A4</w:t>
       </w:r>
       <w:r>
         <w:t xml:space="preserve"> paper size. If you are using </w:t>
       </w:r>
       <w:r>
-        <w:rPr>
-          <w:lang w:val="en-US"/>
-        </w:rPr>
         <w:t>US letter</w:t>
       </w:r>
       <w:r>
         <w:t>-sized paper, please close this</w:t>
       </w:r>
       <w:r>
-        <w:t xml:space="preserve"> file and download the </w:t>
-      </w:r>
-      <w:r>
-        <w:rPr>
-          <w:lang w:val="en-US"/>
-        </w:rPr>
-        <w:t xml:space="preserve">Microsoft Word, Letter </w:t>
-      </w:r>
-      <w:r>
-        <w:t>file</w:t>
+        <w:t xml:space="preserve"> file and download the Microsoft Word, Letter file</w:t>
       </w:r>
       <w:r>
         <w:t>.</w:t>
@@ -750,8 +462,141 @@
         <w:pStyle w:val="Heading2"/>
       </w:pPr>
       <w:r>
+        <w:t>Maintaining the Integrity of the Specifications</w:t>
+      </w:r>
+    </w:p>
+    <w:p>
+      <w:pPr>
+        <w:pStyle w:val="BodyText"/>
+      </w:pPr>
+      <w:r>
+        <w:t>The template is used to format your paper and style the text. All margins, column widths, line spaces, and text fonts are prescribed; please do not alter them. You may note peculiarities. For example, the head margin in this template measures proportionately more than is customary. This measurement and others are deliberate, using specifications that anticipate your paper as one part of the entire proceedings, and not as an independent document. Please do not revise any of the current designations.</w:t>
+      </w:r>
+    </w:p>
+    <w:p>
+      <w:pPr>
+        <w:pStyle w:val="Heading1"/>
+      </w:pPr>
+      <w:r>
+        <w:t xml:space="preserve">Prepare Your Paper </w:t>
+      </w:r>
+      <w:r>
+        <w:t>Before</w:t>
+      </w:r>
+      <w:r>
+        <w:t xml:space="preserve"> Styling</w:t>
+      </w:r>
+    </w:p>
+    <w:p>
+      <w:pPr>
+        <w:pStyle w:val="BodyText"/>
+      </w:pPr>
+      <w:r>
+        <w:t>Before</w:t>
+      </w:r>
+      <w:r>
+        <w:t xml:space="preserve"> you begin to format your paper, first write and save the content as a separate text file. </w:t>
+      </w:r>
+      <w:r>
+        <w:t>Complete all content and organizational editing before formatting. Please note sections A-D below for more information on proofreading, spelling and grammar.</w:t>
+      </w:r>
+    </w:p>
+    <w:p>
+      <w:pPr>
+        <w:pStyle w:val="BodyText"/>
+      </w:pPr>
+      <w:r>
+        <w:t>Keep your text and graphic files separate until after the text has been formatted and styled. Do not use hard tabs, and limit use of hard returns to only one return at the end of a paragraph. Do not add any kind of pagination anywhere in the paper. Do not number text heads-the template will do that for you.</w:t>
+      </w:r>
+    </w:p>
+    <w:p>
+      <w:pPr>
+        <w:pStyle w:val="Heading2"/>
+      </w:pPr>
+      <w:r>
+        <w:t>Abbreviations</w:t>
+      </w:r>
+      <w:r>
+        <w:t xml:space="preserve"> and Acronyms</w:t>
+      </w:r>
+    </w:p>
+    <w:p>
+      <w:pPr>
+        <w:pStyle w:val="BodyText"/>
+      </w:pPr>
+      <w:r>
+        <w:t xml:space="preserve">Define abbreviations and acronyms the first time they are used in the text, even after they have been defined in the abstract. Abbreviations such as IEEE, SI, MKS, CGS, </w:t>
+      </w:r>
+      <w:proofErr w:type="spellStart"/>
+      <w:r>
+        <w:t>sc</w:t>
+      </w:r>
+      <w:proofErr w:type="spellEnd"/>
+      <w:r>
+        <w:t xml:space="preserve">, dc, and </w:t>
+      </w:r>
+      <w:proofErr w:type="spellStart"/>
+      <w:r>
+        <w:t>rms</w:t>
+      </w:r>
+      <w:proofErr w:type="spellEnd"/>
+      <w:r>
+        <w:t xml:space="preserve"> do not have to be defined. Do not use abbreviations in the title or heads unless they are unavoidable.</w:t>
+      </w:r>
+    </w:p>
+    <w:p>
+      <w:pPr>
+        <w:pStyle w:val="Heading2"/>
+      </w:pPr>
+      <w:r>
+        <w:t>Units</w:t>
+      </w:r>
+    </w:p>
+    <w:p>
+      <w:pPr>
+        <w:pStyle w:val="bulletlist"/>
+      </w:pPr>
+      <w:r>
+        <w:t xml:space="preserve">Use </w:t>
+      </w:r>
+      <w:r>
+        <w:t>either</w:t>
+      </w:r>
+      <w:r>
+        <w:t xml:space="preserve"> SI (MKS) or CGS as primary units. (SI units are encouraged.) English units may be used as secondary units (in parentheses). An exception would be the use of English units as identifiers in trade, such as “3.5-inch disk drive”.</w:t>
+      </w:r>
+    </w:p>
+    <w:p>
+      <w:pPr>
+        <w:pStyle w:val="bulletlist"/>
+      </w:pPr>
+      <w:r>
         <w:lastRenderedPageBreak/>
-        <w:t>Maintaining the Integrity of the Specifications</w:t>
+        <w:t xml:space="preserve">Avoid combining SI and CGS units, such as current in amperes and magnetic field in </w:t>
+      </w:r>
+      <w:proofErr w:type="spellStart"/>
+      <w:r>
+        <w:t>oersteds</w:t>
+      </w:r>
+      <w:proofErr w:type="spellEnd"/>
+      <w:r>
+        <w:t>. This often leads to confusion because equations do not balance dimensionally. If you must use mixed units, clearly state the units for each quantity that you use in an equation.</w:t>
+      </w:r>
+    </w:p>
+    <w:p>
+      <w:pPr>
+        <w:pStyle w:val="bulletlist"/>
+      </w:pPr>
+      <w:r>
+        <w:t xml:space="preserve">Do not mix complete spellings and abbreviations of units: “Wb/m2” or “webers per square meter”, not “webers/m2”.  Spell out units when they appear in text: “. . . a few </w:t>
+      </w:r>
+      <w:proofErr w:type="spellStart"/>
+      <w:r>
+        <w:t>henries</w:t>
+      </w:r>
+      <w:proofErr w:type="spellEnd"/>
+      <w:r>
+        <w:t>”, not “. . . a few H”.</w:t>
       </w:r>
     </w:p>
     <w:p>
@@ -759,158 +604,9 @@
         <w:pStyle w:val="BodyText"/>
       </w:pPr>
       <w:r>
-        <w:t>The template is used to format your paper and style the text. All margins, column widths, line spaces, and text fonts are prescribed; please do not alter them. You may note peculiarities. For example, the head margin in this template measures proportionately more than is customary. This measurement and others are deliberate, using specifications that anticipate your paper as one part of the entire proceedings, and not as an independent document. Please do not revise any of the current designations.</w:t>
-      </w:r>
-    </w:p>
-    <w:p>
-      <w:pPr>
-        <w:pStyle w:val="Heading1"/>
-      </w:pPr>
-      <w:r>
-        <w:t xml:space="preserve">Prepare Your Paper </w:t>
-      </w:r>
-      <w:r>
-        <w:t>Before</w:t>
-      </w:r>
-      <w:r>
-        <w:t xml:space="preserve"> Styling</w:t>
-      </w:r>
-    </w:p>
-    <w:p>
-      <w:pPr>
-        <w:pStyle w:val="BodyText"/>
-        <w:rPr>
-          <w:lang w:val="en-US"/>
-        </w:rPr>
-      </w:pPr>
-      <w:r>
-        <w:t>Before</w:t>
-      </w:r>
-      <w:r>
-        <w:t xml:space="preserve"> you begin to format your paper, first write and save the content as a separate text file. </w:t>
-      </w:r>
-      <w:r>
-        <w:rPr>
-          <w:lang w:val="en-US"/>
-        </w:rPr>
-        <w:t>Complete all content and organizational editing before formatting. Please note sections A-D below for more information on proofreading, spelling and grammar.</w:t>
-      </w:r>
-    </w:p>
-    <w:p>
-      <w:pPr>
-        <w:pStyle w:val="BodyText"/>
-      </w:pPr>
-      <w:r>
-        <w:t>Keep your text and graphic files separate until after the text has been formatted and styled. Do not use hard tabs, and limit use of hard returns to only one return at the end of a paragraph. Do not add any kind of pagination anywhere in the paper. Do not number text heads-the template will do that for you.</w:t>
-      </w:r>
-    </w:p>
-    <w:p>
-      <w:pPr>
-        <w:pStyle w:val="Heading2"/>
-      </w:pPr>
-      <w:r>
-        <w:t>Abbreviations</w:t>
-      </w:r>
-      <w:r>
-        <w:t xml:space="preserve"> and Acronyms</w:t>
-      </w:r>
-    </w:p>
-    <w:p>
-      <w:pPr>
-        <w:pStyle w:val="BodyText"/>
-      </w:pPr>
-      <w:r>
-        <w:t xml:space="preserve">Define abbreviations and acronyms the first time they are used in the text, even after they have been defined in the abstract. Abbreviations such as IEEE, SI, MKS, CGS, </w:t>
-      </w:r>
-      <w:proofErr w:type="spellStart"/>
-      <w:r>
-        <w:t>sc</w:t>
-      </w:r>
-      <w:proofErr w:type="spellEnd"/>
-      <w:r>
-        <w:t xml:space="preserve">, dc, and </w:t>
-      </w:r>
-      <w:proofErr w:type="spellStart"/>
-      <w:r>
-        <w:t>rms</w:t>
-      </w:r>
-      <w:proofErr w:type="spellEnd"/>
-      <w:r>
-        <w:t xml:space="preserve"> do not have to be defined. Do not use abbreviations in the title or heads unless they are unavoidable.</w:t>
-      </w:r>
-    </w:p>
-    <w:p>
-      <w:pPr>
-        <w:pStyle w:val="Heading2"/>
-      </w:pPr>
-      <w:r>
-        <w:t>Units</w:t>
-      </w:r>
-    </w:p>
-    <w:p>
-      <w:pPr>
-        <w:pStyle w:val="bulletlist"/>
-      </w:pPr>
-      <w:r>
-        <w:t xml:space="preserve">Use </w:t>
-      </w:r>
-      <w:r>
-        <w:t>either</w:t>
-      </w:r>
-      <w:r>
-        <w:t xml:space="preserve"> SI (MKS) or CGS as primary units. (SI units are encouraged.) English units may be used as secondary units (in parentheses). An exception would be the use of English units as identifiers in trade, such as “3.5-inch disk drive”.</w:t>
-      </w:r>
-    </w:p>
-    <w:p>
-      <w:pPr>
-        <w:pStyle w:val="bulletlist"/>
-      </w:pPr>
-      <w:r>
-        <w:t xml:space="preserve">Avoid combining SI and CGS units, such as current in amperes and magnetic field in </w:t>
-      </w:r>
-      <w:proofErr w:type="spellStart"/>
-      <w:r>
-        <w:t>oersteds</w:t>
-      </w:r>
-      <w:proofErr w:type="spellEnd"/>
-      <w:r>
-        <w:t>. This often leads to confusion because equations do not balance dimensionally. If you must use mixed units, clearly state the units for each quantity that you use in an equation.</w:t>
-      </w:r>
-    </w:p>
-    <w:p>
-      <w:pPr>
-        <w:pStyle w:val="bulletlist"/>
-      </w:pPr>
-      <w:r>
-        <w:t xml:space="preserve">Do not mix complete spellings and abbreviations of units: “Wb/m2” or “webers per square meter”, not </w:t>
-      </w:r>
-      <w:r>
-        <w:lastRenderedPageBreak/>
-        <w:t xml:space="preserve">“webers/m2”.  Spell out units when they appear in text: “. . . a few </w:t>
-      </w:r>
-      <w:proofErr w:type="spellStart"/>
-      <w:r>
-        <w:t>henries</w:t>
-      </w:r>
-      <w:proofErr w:type="spellEnd"/>
-      <w:r>
-        <w:t>”, not “. . . a few H”.</w:t>
-      </w:r>
-    </w:p>
-    <w:p>
-      <w:pPr>
-        <w:pStyle w:val="BodyText"/>
-        <w:rPr>
-          <w:lang w:val="en-US"/>
-        </w:rPr>
-      </w:pPr>
-      <w:r>
         <w:t>may use the solidus ( / ), the exp function, or appropriate exponents. Italicize Roman symbols for quantities and variables, but not Greek symbols. Use a long dash rather than a hyphen for a minus sign. Punctuate equations with commas or periods when they are part of a sentence, as in</w:t>
       </w:r>
       <w:r>
-        <w:rPr>
-          <w:lang w:val="en-US"/>
-        </w:rPr>
         <w:t>:</w:t>
       </w:r>
     </w:p>
@@ -977,23 +673,7 @@
         <w:pStyle w:val="BodyText"/>
       </w:pPr>
       <w:r>
-        <w:t xml:space="preserve">Note that the equation is </w:t>
-      </w:r>
-      <w:proofErr w:type="spellStart"/>
-      <w:r>
-        <w:t>centered</w:t>
-      </w:r>
-      <w:proofErr w:type="spellEnd"/>
-      <w:r>
-        <w:t xml:space="preserve"> using a </w:t>
-      </w:r>
-      <w:proofErr w:type="spellStart"/>
-      <w:r>
-        <w:t>center</w:t>
-      </w:r>
-      <w:proofErr w:type="spellEnd"/>
-      <w:r>
-        <w:t xml:space="preserve"> tab stop. Be sure that the symbols in your equation have been defined before or immediately following the equation. Use “(1)”, not “Eq. (1)” or “equation (1)”, except at the beginning of a sentence: “Equation (1) is . . .”</w:t>
+        <w:t>Note that the equation is centered using a center tab stop. Be sure that the symbols in your equation have been defined before or immediately following the equation. Use “(1)”, not “Eq. (1)” or “equation (1)”, except at the beginning of a sentence: “Equation (1) is . . .”</w:t>
       </w:r>
     </w:p>
     <w:p>
@@ -1105,6 +785,7 @@
         <w:pStyle w:val="bulletlist"/>
       </w:pPr>
       <w:r>
+        <w:lastRenderedPageBreak/>
         <w:t>There is no period after the “et” in the Latin abbreviation “et al.”.</w:t>
       </w:r>
     </w:p>
@@ -1129,7 +810,6 @@
         <w:pStyle w:val="Heading1"/>
       </w:pPr>
       <w:r>
-        <w:lastRenderedPageBreak/>
         <w:t xml:space="preserve">Using the </w:t>
       </w:r>
       <w:r>
@@ -1174,7 +854,6 @@
       <w:r>
         <w:rPr>
           <w:b/>
-          <w:lang w:val="en-US"/>
         </w:rPr>
         <w:t xml:space="preserve"> for,</w:t>
       </w:r>
@@ -1187,53 +866,37 @@
       <w:r>
         <w:rPr>
           <w:b/>
-          <w:lang w:val="en-US"/>
         </w:rPr>
         <w:t>,</w:t>
       </w:r>
       <w:r>
         <w:rPr>
           <w:b/>
-          <w:lang w:val="en-US"/>
         </w:rPr>
         <w:t xml:space="preserve"> </w:t>
       </w:r>
       <w:r>
         <w:rPr>
           <w:b/>
-          <w:lang w:val="en-US"/>
         </w:rPr>
         <w:t>three</w:t>
       </w:r>
       <w:r>
         <w:rPr>
           <w:b/>
-          <w:lang w:val="en-US"/>
         </w:rPr>
         <w:t xml:space="preserve"> authors.</w:t>
       </w:r>
       <w:r>
-        <w:rPr>
-          <w:lang w:val="en-US"/>
-        </w:rPr>
         <w:t xml:space="preserve"> </w:t>
       </w:r>
       <w:r>
-        <w:rPr>
-          <w:lang w:val="en-US"/>
-        </w:rPr>
         <w:t>A minimum of one autho</w:t>
       </w:r>
       <w:r>
-        <w:rPr>
-          <w:lang w:val="en-US"/>
-        </w:rPr>
         <w:t>r is required for all report</w:t>
       </w:r>
       <w:r>
-        <w:rPr>
-          <w:lang w:val="en-US"/>
-        </w:rPr>
         <w:t xml:space="preserve"> articles. </w:t>
       </w:r>
       <w:r>
@@ -1246,9 +909,6 @@
         <w:t>Names should not be listed in columns nor group by affiliation.</w:t>
       </w:r>
       <w:r>
-        <w:rPr>
-          <w:lang w:val="en-US"/>
-        </w:rPr>
         <w:t xml:space="preserve"> </w:t>
       </w:r>
       <w:r>
@@ -1409,7 +1069,11 @@
         <w:pStyle w:val="BodyText"/>
       </w:pPr>
       <w:r>
-        <w:t>Text heads organize the topics on a relational, hierarchical basis. For example, the paper title is the primary text head because all subsequent material relates and elaborates on this one topic. If there are two or more sub-topics, the next level head (uppercase Roman numerals) should be used and, conversely, if there are not at least two sub-topics, then no subheads should be introduced. Styles named “Heading 1”, “Heading 2”, “Heading 3”, and “Heading 4” are prescribed.</w:t>
+        <w:t xml:space="preserve">Text heads organize the topics on a relational, hierarchical basis. For example, the paper title is the primary text head because all subsequent material relates and elaborates on this one topic. If there are two or more sub-topics, the next level head (uppercase Roman numerals) should be used and, conversely, if there are not at least two sub-topics, then no subheads should be introduced. Styles </w:t>
+      </w:r>
+      <w:r>
+        <w:lastRenderedPageBreak/>
+        <w:t>named “Heading 1”, “Heading 2”, “Heading 3”, and “Heading 4” are prescribed.</w:t>
       </w:r>
     </w:p>
     <w:p>
@@ -1423,63 +1087,33 @@
     <w:p>
       <w:pPr>
         <w:pStyle w:val="BodyText"/>
-        <w:rPr>
-          <w:lang w:val="en-US"/>
-        </w:rPr>
-      </w:pPr>
-      <w:r>
-        <w:rPr>
-          <w:lang w:val="en-US"/>
-        </w:rPr>
+      </w:pPr>
+      <w:r>
         <w:t xml:space="preserve">For adding object other than text (tables, equations, graphs, figures, code…), </w:t>
       </w:r>
       <w:r>
         <w:rPr>
           <w:b/>
           <w:bCs/>
-          <w:lang w:val="en-US"/>
         </w:rPr>
         <w:t>there must be at least one cross reference</w:t>
       </w:r>
       <w:r>
-        <w:rPr>
-          <w:lang w:val="en-US"/>
-        </w:rPr>
         <w:t xml:space="preserve"> to it.</w:t>
       </w:r>
       <w:r>
-        <w:rPr>
-          <w:lang w:val="en-US"/>
-        </w:rPr>
         <w:t xml:space="preserve"> </w:t>
       </w:r>
       <w:r>
-        <w:rPr>
-          <w:lang w:val="en-US"/>
-        </w:rPr>
         <w:t xml:space="preserve"> </w:t>
       </w:r>
       <w:r>
-        <w:rPr>
-          <w:lang w:val="en-US"/>
-        </w:rPr>
         <w:fldChar w:fldCharType="begin"/>
       </w:r>
       <w:r>
-        <w:rPr>
-          <w:lang w:val="en-US"/>
-        </w:rPr>
         <w:instrText xml:space="preserve"> REF _Ref98199099 \h </w:instrText>
       </w:r>
       <w:r>
-        <w:rPr>
-          <w:lang w:val="en-US"/>
-        </w:rPr>
-      </w:r>
-      <w:r>
-        <w:rPr>
-          <w:lang w:val="en-US"/>
-        </w:rPr>
         <w:fldChar w:fldCharType="separate"/>
       </w:r>
       <w:r>
@@ -1492,15 +1126,9 @@
         <w:t>1</w:t>
       </w:r>
       <w:r>
-        <w:rPr>
-          <w:lang w:val="en-US"/>
-        </w:rPr>
         <w:fldChar w:fldCharType="end"/>
       </w:r>
       <w:r>
-        <w:rPr>
-          <w:lang w:val="en-US"/>
-        </w:rPr>
         <w:t xml:space="preserve"> is an example</w:t>
       </w:r>
     </w:p>
@@ -1509,7 +1137,6 @@
         <w:pStyle w:val="Heading4"/>
       </w:pPr>
       <w:r>
-        <w:lastRenderedPageBreak/>
         <w:t xml:space="preserve"> </w:t>
       </w:r>
       <w:r>
@@ -1809,7 +1436,7 @@
             <v:path o:extrusionok="f" gradientshapeok="t" o:connecttype="rect"/>
             <o:lock v:ext="edit" aspectratio="t"/>
           </v:shapetype>
-          <v:shape id="_x0000_i1027" type="#_x0000_t75" style="width:228.55pt;height:31.65pt" o:bordertopcolor="this" o:borderleftcolor="this" o:borderbottomcolor="this" o:borderrightcolor="this">
+          <v:shape id="_x0000_i1027" type="#_x0000_t75" style="width:228.6pt;height:31.8pt" o:bordertopcolor="this" o:borderleftcolor="this" o:borderbottomcolor="this" o:borderrightcolor="this">
             <v:imagedata r:id="rId12" o:title=""/>
             <w10:bordertop type="single" width="8"/>
             <w10:borderleft type="single" width="8"/>
@@ -2211,7 +1838,6 @@
         <w:pStyle w:val="Heading5"/>
       </w:pPr>
       <w:r>
-        <w:lastRenderedPageBreak/>
         <w:t>Acknowledgment</w:t>
       </w:r>
       <w:r>
@@ -2248,39 +1874,24 @@
         <w:t>The preferred spelling of the word “acknowledgment” in America is without an “e” after the “g</w:t>
       </w:r>
       <w:r>
-        <w:t>”. Avoid the stilted expression “</w:t>
-      </w:r>
-      <w:r>
-        <w:rPr>
-          <w:lang w:val="en-US"/>
-        </w:rPr>
-        <w:t>o</w:t>
+        <w:t>”. Avoid the stilted expression “o</w:t>
       </w:r>
       <w:r>
         <w:t xml:space="preserve">ne of us (R. B. G.) thanks </w:t>
       </w:r>
       <w:r>
+        <w:t xml:space="preserve">...”.  </w:t>
+      </w:r>
+      <w:r>
+        <w:t>Instead, try “R. B. G. thanks</w:t>
+      </w:r>
+      <w:r>
         <w:t>...</w:t>
       </w:r>
       <w:r>
-        <w:rPr>
-          <w:lang w:val="en-US"/>
-        </w:rPr>
-        <w:t xml:space="preserve">”.  </w:t>
-      </w:r>
-      <w:r>
-        <w:t>Instead, try “R. B. G. thanks</w:t>
-      </w:r>
-      <w:r>
-        <w:t>...</w:t>
-      </w:r>
-      <w:r>
         <w:t>”.</w:t>
       </w:r>
       <w:r>
-        <w:rPr>
-          <w:lang w:val="en-US"/>
-        </w:rPr>
         <w:t xml:space="preserve"> </w:t>
       </w:r>
       <w:r>
@@ -2309,13 +1920,7 @@
         <w:t>The template will number citations consecutively within brackets [1]. The sentence punctuation follows the bracket [2]. Refer simply to the reference number, as in [3]—do not use “Ref. [3]” or “reference [3]” except at the beginning of a sentence: “Reference [3] was the first</w:t>
       </w:r>
       <w:r>
-        <w:rPr>
-          <w:lang w:val="en-US"/>
-        </w:rPr>
-        <w:t xml:space="preserve"> </w:t>
-      </w:r>
-      <w:r>
-        <w:t>...</w:t>
+        <w:t xml:space="preserve"> ...</w:t>
       </w:r>
       <w:r>
         <w:t>”</w:t>
@@ -2329,9 +1934,6 @@
         <w:t>Number footnotes separately in superscripts. Place the actual footnote at the bottom of the column in which it was cited. Do not put footnotes in the</w:t>
       </w:r>
       <w:r>
-        <w:rPr>
-          <w:lang w:val="en-US"/>
-        </w:rPr>
         <w:t xml:space="preserve"> abstract or</w:t>
       </w:r>
       <w:r>
@@ -2346,13 +1948,7 @@
         <w:t>Unless there are six au</w:t>
       </w:r>
       <w:r>
-        <w:t>thors or more give all authors</w:t>
-      </w:r>
-      <w:r>
-        <w:rPr>
-          <w:lang w:val="en-US"/>
-        </w:rPr>
-        <w:t xml:space="preserve">’ </w:t>
+        <w:t xml:space="preserve">thors or more give all authors’ </w:t>
       </w:r>
       <w:r>
         <w:t>names; do not use “et al.”. Papers that have not been published, even if they have been submitted for publication, should be cited as “unpublished” [4]. Papers that have been accepted for publication should be cited as “in press” [5]. Capitalize only the first word in a paper title, except for proper nouns and element symbols.</w:t>
@@ -2476,7 +2072,6 @@
           <w:spacing w:val="-1"/>
           <w:sz w:val="20"/>
           <w:szCs w:val="20"/>
-          <w:lang/>
         </w:rPr>
         <w:sectPr>
           <w:type w:val="continuous"/>
@@ -2495,7 +2090,6 @@
           <w:spacing w:val="-1"/>
           <w:sz w:val="20"/>
           <w:szCs w:val="20"/>
-          <w:lang/>
         </w:rPr>
         <w:t>This report</w:t>
       </w:r>
@@ -2508,7 +2102,6 @@
           <w:spacing w:val="-1"/>
           <w:sz w:val="20"/>
           <w:szCs w:val="20"/>
-          <w:lang/>
         </w:rPr>
         <w:t xml:space="preserve"> template</w:t>
       </w:r>
@@ -2521,7 +2114,6 @@
           <w:spacing w:val="-1"/>
           <w:sz w:val="20"/>
           <w:szCs w:val="20"/>
-          <w:lang/>
         </w:rPr>
         <w:t xml:space="preserve"> contain</w:t>
       </w:r>
@@ -2534,7 +2126,6 @@
           <w:spacing w:val="-1"/>
           <w:sz w:val="20"/>
           <w:szCs w:val="20"/>
-          <w:lang/>
         </w:rPr>
         <w:t>s</w:t>
       </w:r>
@@ -2547,7 +2138,6 @@
           <w:spacing w:val="-1"/>
           <w:sz w:val="20"/>
           <w:szCs w:val="20"/>
-          <w:lang/>
         </w:rPr>
         <w:t xml:space="preserve"> guidance text for comp</w:t>
       </w:r>
@@ -2560,7 +2150,6 @@
           <w:spacing w:val="-1"/>
           <w:sz w:val="20"/>
           <w:szCs w:val="20"/>
-          <w:lang/>
         </w:rPr>
         <w:t>osing and formatting technical reports</w:t>
       </w:r>
@@ -2573,7 +2162,6 @@
           <w:spacing w:val="-1"/>
           <w:sz w:val="20"/>
           <w:szCs w:val="20"/>
-          <w:lang/>
         </w:rPr>
         <w:t>. Please ensure that all template text is re</w:t>
       </w:r>
@@ -2586,7 +2174,6 @@
           <w:spacing w:val="-1"/>
           <w:sz w:val="20"/>
           <w:szCs w:val="20"/>
-          <w:lang/>
         </w:rPr>
         <w:t>moved from your report</w:t>
       </w:r>
@@ -2599,7 +2186,6 @@
           <w:spacing w:val="-1"/>
           <w:sz w:val="20"/>
           <w:szCs w:val="20"/>
-          <w:lang/>
         </w:rPr>
         <w:t xml:space="preserve"> prior to submission to the </w:t>
       </w:r>
@@ -2612,7 +2198,6 @@
           <w:spacing w:val="-1"/>
           <w:sz w:val="20"/>
           <w:szCs w:val="20"/>
-          <w:lang/>
         </w:rPr>
         <w:t>examination office</w:t>
       </w:r>
@@ -2625,7 +2210,6 @@
           <w:spacing w:val="-1"/>
           <w:sz w:val="20"/>
           <w:szCs w:val="20"/>
-          <w:lang/>
         </w:rPr>
         <w:t xml:space="preserve">. Failure to remove template text from your paper </w:t>
       </w:r>
@@ -2638,7 +2222,6 @@
           <w:spacing w:val="-1"/>
           <w:sz w:val="20"/>
           <w:szCs w:val="20"/>
-          <w:lang/>
         </w:rPr>
         <w:t>may</w:t>
       </w:r>
@@ -2651,7 +2234,6 @@
           <w:spacing w:val="-1"/>
           <w:sz w:val="20"/>
           <w:szCs w:val="20"/>
-          <w:lang/>
         </w:rPr>
         <w:t xml:space="preserve"> result i</w:t>
       </w:r>
@@ -2664,7 +2246,6 @@
           <w:spacing w:val="-1"/>
           <w:sz w:val="20"/>
           <w:szCs w:val="20"/>
-          <w:lang/>
         </w:rPr>
         <w:t>n your paper being degraded</w:t>
       </w:r>
@@ -2677,7 +2258,6 @@
           <w:spacing w:val="-1"/>
           <w:sz w:val="20"/>
           <w:szCs w:val="20"/>
-          <w:lang/>
         </w:rPr>
         <w:t>.</w:t>
       </w:r>
@@ -2878,7 +2458,7 @@
                 <v:path o:extrusionok="f" gradientshapeok="t" o:connecttype="rect"/>
                 <o:lock v:ext="edit" aspectratio="t"/>
               </v:shapetype>
-              <v:shape id="Grafik 4" o:spid="_x0000_i1028" type="#_x0000_t75" style="width:96pt;height:49.65pt;visibility:visible">
+              <v:shape id="Grafik 4" o:spid="_x0000_i1028" type="#_x0000_t75" style="width:96pt;height:49.8pt;visibility:visible">
                 <v:imagedata r:id="rId1" o:title=""/>
               </v:shape>
             </w:pict>
@@ -4742,7 +4322,6 @@
     </w:pPr>
     <w:rPr>
       <w:spacing w:val="-1"/>
-      <w:lang/>
     </w:rPr>
   </w:style>
   <w:style w:type="character" w:customStyle="1" w:styleId="BodyTextChar">
@@ -4751,7 +4330,6 @@
     <w:rsid w:val="00E7596C"/>
     <w:rPr>
       <w:spacing w:val="-1"/>
-      <w:lang/>
     </w:rPr>
   </w:style>
   <w:style w:type="paragraph" w:customStyle="1" w:styleId="bulletlist">
@@ -5588,7 +5166,7 @@
   <a:extraClrSchemeLst/>
   <a:extLst>
     <a:ext uri="{05A4C25C-085E-4340-85A3-A5531E510DB2}">
-      <thm15:themeFamily xmlns:thm15="http://schemas.microsoft.com/office/thememl/2012/main" xmlns="" name="Office Theme" id="{62F939B6-93AF-4DB8-9C6B-D6C7DFDC589F}" vid="{4A3C46E8-61CC-4603-A589-7422A47A8E4A}"/>
+      <thm15:themeFamily xmlns="" xmlns:thm15="http://schemas.microsoft.com/office/thememl/2012/main" name="Office Theme" id="{62F939B6-93AF-4DB8-9C6B-D6C7DFDC589F}" vid="{4A3C46E8-61CC-4603-A589-7422A47A8E4A}"/>
     </a:ext>
   </a:extLst>
 </a:theme>
@@ -5599,7 +5177,7 @@
 </file>
 
 <file path=customXml/itemProps1.xml><?xml version="1.0" encoding="utf-8"?>
-<ds:datastoreItem xmlns:ds="http://schemas.openxmlformats.org/officeDocument/2006/customXml" ds:itemID="{3B0FE45F-C1BC-4B8C-8165-16E4265524E8}">
+<ds:datastoreItem xmlns:ds="http://schemas.openxmlformats.org/officeDocument/2006/customXml" ds:itemID="{6431F736-D032-4B53-9804-FB305B1F8B96}">
   <ds:schemaRefs>
     <ds:schemaRef ds:uri="http://schemas.openxmlformats.org/officeDocument/2006/bibliography"/>
   </ds:schemaRefs>

</xml_diff>

<commit_message>
update code and user manual full version
</commit_message>
<xml_diff>
--- a/MySEProject/Documentation/ML22-23-8 Implement the SDR representation in the MAUI application.docx
+++ b/MySEProject/Documentation/ML22-23-8 Implement the SDR representation in the MAUI application.docx
@@ -7,6 +7,8 @@
         <w:pStyle w:val="papertitle"/>
         <w:spacing w:before="100" w:beforeAutospacing="1" w:after="100" w:afterAutospacing="1"/>
       </w:pPr>
+      <w:bookmarkStart w:id="0" w:name="_GoBack"/>
+      <w:bookmarkEnd w:id="0"/>
       <w:r>
         <w:t>Implement the SDR representation in the MAUI application</w:t>
       </w:r>
@@ -182,20 +184,7 @@
         <w:t>—</w:t>
       </w:r>
       <w:r>
-        <w:t xml:space="preserve"> Due to the drastic demand of users in problems involving real-time solutions, Software developers have options for using sufficient frameworks. In the specification of the app user, a cross-platform framework, .NET Multi-platform App User Interface (.NET MAUI), is a good choice for developers to implement their models compatibly on multiple devices with less work. Besides, a separation in MAUI structure of visualization and functions provides better keeping up with the app development. This paper shows th</w:t>
-      </w:r>
-      <w:bookmarkStart w:id="0" w:name="_GoBack"/>
-      <w:bookmarkEnd w:id="0"/>
-      <w:r>
-        <w:t xml:space="preserve">e creation of a .NET MAUI app to interact with users via User Interface (UI). The structure of vital iterations in generating the MAUI app is specified. The purpose is to replace the current Sparse Distributed Representation (SDR) visualization with a simpler and more efficient tool, the new library for SDR drawing implemented using </w:t>
-      </w:r>
-      <w:proofErr w:type="spellStart"/>
-      <w:r>
-        <w:t>Maui.Graphics</w:t>
-      </w:r>
-      <w:proofErr w:type="spellEnd"/>
-      <w:r>
-        <w:t>.</w:t>
+        <w:t xml:space="preserve"> Due to the drastic demand of users in problems involving real-time solutions, Software developers have options for using sufficient frameworks. In the specification of the app user, a cross-platform framework, .NET Multi-platform App User Interface (.NET MAUI), is a good choice for developers to implement their models compatibly on multiple devices with less work. Besides, a separation in MAUI structure of visualization and functions provides better keeping up with the app development. This paper shows the creation of a .NET MAUI app to interact with users via User Interface (UI). The structure of vital iterations in generating the MAUI app is specified. The purpose is to replace the current Sparse Distributed Representation (SDR) visualization with a simpler and more efficient tool, the new library for SDR drawing implemented using Maui.Graphics.</w:t>
       </w:r>
     </w:p>
     <w:p>
@@ -206,18 +195,10 @@
         <w:t>Keywords—</w:t>
       </w:r>
       <w:r>
-        <w:t xml:space="preserve">MAUI, </w:t>
-      </w:r>
-      <w:proofErr w:type="spellStart"/>
-      <w:r>
-        <w:t>Maui</w:t>
-      </w:r>
-      <w:r>
-        <w:t>.Graphics</w:t>
-      </w:r>
-      <w:proofErr w:type="spellEnd"/>
-      <w:r>
-        <w:t xml:space="preserve">, </w:t>
+        <w:t>MAUI, Maui</w:t>
+      </w:r>
+      <w:r>
+        <w:t xml:space="preserve">.Graphics, </w:t>
       </w:r>
       <w:r>
         <w:t>User Interface (</w:t>
@@ -238,15 +219,7 @@
         <w:t xml:space="preserve"> Data Binding, XAML, </w:t>
       </w:r>
       <w:r>
-        <w:t>Model-View-</w:t>
-      </w:r>
-      <w:proofErr w:type="spellStart"/>
-      <w:r>
-        <w:t>ViewModel</w:t>
-      </w:r>
-      <w:proofErr w:type="spellEnd"/>
-      <w:r>
-        <w:t xml:space="preserve">, </w:t>
+        <w:t xml:space="preserve">Model-View-ViewModel, </w:t>
       </w:r>
       <w:r>
         <w:t>Sparse Distributed Representation (SDR)</w:t>
@@ -525,23 +498,7 @@
         <w:pStyle w:val="BodyText"/>
       </w:pPr>
       <w:r>
-        <w:t xml:space="preserve">Define abbreviations and acronyms the first time they are used in the text, even after they have been defined in the abstract. Abbreviations such as IEEE, SI, MKS, CGS, </w:t>
-      </w:r>
-      <w:proofErr w:type="spellStart"/>
-      <w:r>
-        <w:t>sc</w:t>
-      </w:r>
-      <w:proofErr w:type="spellEnd"/>
-      <w:r>
-        <w:t xml:space="preserve">, dc, and </w:t>
-      </w:r>
-      <w:proofErr w:type="spellStart"/>
-      <w:r>
-        <w:t>rms</w:t>
-      </w:r>
-      <w:proofErr w:type="spellEnd"/>
-      <w:r>
-        <w:t xml:space="preserve"> do not have to be defined. Do not use abbreviations in the title or heads unless they are unavoidable.</w:t>
+        <w:t>Define abbreviations and acronyms the first time they are used in the text, even after they have been defined in the abstract. Abbreviations such as IEEE, SI, MKS, CGS, sc, dc, and rms do not have to be defined. Do not use abbreviations in the title or heads unless they are unavoidable.</w:t>
       </w:r>
     </w:p>
     <w:p>
@@ -572,15 +529,7 @@
       </w:pPr>
       <w:r>
         <w:lastRenderedPageBreak/>
-        <w:t xml:space="preserve">Avoid combining SI and CGS units, such as current in amperes and magnetic field in </w:t>
-      </w:r>
-      <w:proofErr w:type="spellStart"/>
-      <w:r>
-        <w:t>oersteds</w:t>
-      </w:r>
-      <w:proofErr w:type="spellEnd"/>
-      <w:r>
-        <w:t>. This often leads to confusion because equations do not balance dimensionally. If you must use mixed units, clearly state the units for each quantity that you use in an equation.</w:t>
+        <w:t>Avoid combining SI and CGS units, such as current in amperes and magnetic field in oersteds. This often leads to confusion because equations do not balance dimensionally. If you must use mixed units, clearly state the units for each quantity that you use in an equation.</w:t>
       </w:r>
     </w:p>
     <w:p>
@@ -588,15 +537,7 @@
         <w:pStyle w:val="bulletlist"/>
       </w:pPr>
       <w:r>
-        <w:t xml:space="preserve">Do not mix complete spellings and abbreviations of units: “Wb/m2” or “webers per square meter”, not “webers/m2”.  Spell out units when they appear in text: “. . . a few </w:t>
-      </w:r>
-      <w:proofErr w:type="spellStart"/>
-      <w:r>
-        <w:t>henries</w:t>
-      </w:r>
-      <w:proofErr w:type="spellEnd"/>
-      <w:r>
-        <w:t>”, not “. . . a few H”.</w:t>
+        <w:t>Do not mix complete spellings and abbreviations of units: “Wb/m2” or “webers per square meter”, not “webers/m2”.  Spell out units when they appear in text: “. . . a few henries”, not “. . . a few H”.</w:t>
       </w:r>
     </w:p>
     <w:p>
@@ -1436,7 +1377,7 @@
             <v:path o:extrusionok="f" gradientshapeok="t" o:connecttype="rect"/>
             <o:lock v:ext="edit" aspectratio="t"/>
           </v:shapetype>
-          <v:shape id="_x0000_i1027" type="#_x0000_t75" style="width:228.6pt;height:31.8pt" o:bordertopcolor="this" o:borderleftcolor="this" o:borderbottomcolor="this" o:borderrightcolor="this">
+          <v:shape id="_x0000_i1026" type="#_x0000_t75" style="width:228.75pt;height:31.8pt" o:bordertopcolor="this" o:borderleftcolor="this" o:borderbottomcolor="this" o:borderrightcolor="this">
             <v:imagedata r:id="rId12" o:title=""/>
             <w10:bordertop type="single" width="8"/>
             <w10:borderleft type="single" width="8"/>
@@ -1612,6 +1553,7 @@
                 </w:p>
               </w:txbxContent>
             </v:textbox>
+            <w10:wrap type="none"/>
             <w10:anchorlock/>
           </v:shape>
         </w:pict>
@@ -1643,25 +1585,13 @@
           <w:b/>
           <w:bCs/>
         </w:rPr>
-        <w:t xml:space="preserve">Error! Reference source not </w:t>
-      </w:r>
-      <w:proofErr w:type="gramStart"/>
-      <w:r>
-        <w:rPr>
-          <w:b/>
-          <w:bCs/>
-        </w:rPr>
-        <w:t>found.</w:t>
+        <w:t>Error! Reference source not found.</w:t>
       </w:r>
       <w:r>
         <w:fldChar w:fldCharType="end"/>
       </w:r>
       <w:r>
-        <w:t>,</w:t>
-      </w:r>
-      <w:proofErr w:type="gramEnd"/>
-      <w:r>
-        <w:t xml:space="preserve"> italics should be used </w:t>
+        <w:t xml:space="preserve">, italics should be used </w:t>
       </w:r>
       <w:r>
         <w:t xml:space="preserve">for example </w:t>
@@ -1744,7 +1674,6 @@
         <w:t xml:space="preserve">Unit Test </w:t>
       </w:r>
       <w:hyperlink r:id="rId13" w:anchor="L34-L49" w:history="1">
-        <w:proofErr w:type="spellStart"/>
         <w:r>
           <w:rPr>
             <w:rStyle w:val="Hyperlink"/>
@@ -1752,7 +1681,6 @@
           </w:rPr>
           <w:t>EncodeDateTimeTest</w:t>
         </w:r>
-        <w:proofErr w:type="spellEnd"/>
       </w:hyperlink>
       <w:bookmarkEnd w:id="5"/>
     </w:p>
@@ -1828,6 +1756,7 @@
                 </w:p>
               </w:txbxContent>
             </v:textbox>
+            <w10:wrap type="none"/>
             <w10:anchorlock/>
           </v:shape>
         </w:pict>
@@ -2266,7 +2195,7 @@
       <w:r>
         <w:lastRenderedPageBreak/>
         <w:pict w14:anchorId="4A67007D">
-          <v:shape id="_x0000_s1032" type="#_x0000_t202" style="position:absolute;left:0;text-align:left;margin-left:0;margin-top:19.8pt;width:252pt;height:90pt;z-index:-1;mso-wrap-edited:f;mso-position-horizontal:left;mso-position-horizontal-relative:margin" wrapcoords="-64 0 -64 21600 21664 21600 21664 0 -64 0">
+          <v:shape id="_x0000_s1032" type="#_x0000_t202" style="position:absolute;left:0;text-align:left;margin-left:0;margin-top:19.8pt;width:252pt;height:90pt;z-index:-251659776;mso-wrap-edited:f;mso-position-horizontal:left;mso-position-horizontal-relative:margin" wrapcoords="-64 0 -64 21600 21664 21600 21664 0 -64 0">
             <v:textbox style="mso-next-textbox:#_x0000_s1032">
               <w:txbxContent>
                 <w:p>
@@ -2458,7 +2387,7 @@
                 <v:path o:extrusionok="f" gradientshapeok="t" o:connecttype="rect"/>
                 <o:lock v:ext="edit" aspectratio="t"/>
               </v:shapetype>
-              <v:shape id="Grafik 4" o:spid="_x0000_i1028" type="#_x0000_t75" style="width:96pt;height:49.8pt;visibility:visible">
+              <v:shape id="Grafik 4" o:spid="_x0000_i1025" type="#_x0000_t75" style="width:96pt;height:49.8pt;visibility:visible">
                 <v:imagedata r:id="rId1" o:title=""/>
               </v:shape>
             </w:pict>
@@ -5166,7 +5095,7 @@
   <a:extraClrSchemeLst/>
   <a:extLst>
     <a:ext uri="{05A4C25C-085E-4340-85A3-A5531E510DB2}">
-      <thm15:themeFamily xmlns="" xmlns:thm15="http://schemas.microsoft.com/office/thememl/2012/main" name="Office Theme" id="{62F939B6-93AF-4DB8-9C6B-D6C7DFDC589F}" vid="{4A3C46E8-61CC-4603-A589-7422A47A8E4A}"/>
+      <thm15:themeFamily xmlns:thm15="http://schemas.microsoft.com/office/thememl/2012/main" xmlns="" name="Office Theme" id="{62F939B6-93AF-4DB8-9C6B-D6C7DFDC589F}" vid="{4A3C46E8-61CC-4603-A589-7422A47A8E4A}"/>
     </a:ext>
   </a:extLst>
 </a:theme>
@@ -5177,7 +5106,7 @@
 </file>
 
 <file path=customXml/itemProps1.xml><?xml version="1.0" encoding="utf-8"?>
-<ds:datastoreItem xmlns:ds="http://schemas.openxmlformats.org/officeDocument/2006/customXml" ds:itemID="{6431F736-D032-4B53-9804-FB305B1F8B96}">
+<ds:datastoreItem xmlns:ds="http://schemas.openxmlformats.org/officeDocument/2006/customXml" ds:itemID="{5C8D0330-8DC0-4F75-A9D0-C651D61EAA6C}">
   <ds:schemaRefs>
     <ds:schemaRef ds:uri="http://schemas.openxmlformats.org/officeDocument/2006/bibliography"/>
   </ds:schemaRefs>

</xml_diff>